<commit_message>
finish response letter and add blue sections for referee 1
</commit_message>
<xml_diff>
--- a/response/responseLetter.docx
+++ b/response/responseLetter.docx
@@ -3,11 +3,22 @@
 <w:document xmlns:wpc="http://schemas.microsoft.com/office/word/2010/wordprocessingCanvas" xmlns:cx="http://schemas.microsoft.com/office/drawing/2014/chartex" xmlns:cx1="http://schemas.microsoft.com/office/drawing/2015/9/8/chartex" xmlns:cx2="http://schemas.microsoft.com/office/drawing/2015/10/21/chartex" xmlns:cx3="http://schemas.microsoft.com/office/drawing/2016/5/9/chartex" xmlns:cx4="http://schemas.microsoft.com/office/drawing/2016/5/10/chartex" xmlns:cx5="http://schemas.microsoft.com/office/drawing/2016/5/11/chartex" xmlns:cx6="http://schemas.microsoft.com/office/drawing/2016/5/12/chartex" xmlns:cx7="http://schemas.microsoft.com/office/drawing/2016/5/13/chartex" xmlns:cx8="http://schemas.microsoft.com/office/drawing/2016/5/14/chartex" xmlns:mc="http://schemas.openxmlformats.org/markup-compatibility/2006" xmlns:aink="http://schemas.microsoft.com/office/drawing/2016/ink" xmlns:am3d="http://schemas.microsoft.com/office/drawing/2017/model3d" xmlns:o="urn:schemas-microsoft-com:office:office" xmlns:oel="http://schemas.microsoft.com/office/2019/extlst" xmlns:r="http://schemas.openxmlformats.org/officeDocument/2006/relationships" xmlns:m="http://schemas.openxmlformats.org/officeDocument/2006/math" xmlns:v="urn:schemas-microsoft-com:vml" xmlns:wp14="http://schemas.microsoft.com/office/word/2010/wordprocessingDrawing" xmlns:wp="http://schemas.openxmlformats.org/drawingml/2006/wordprocessingDrawing" xmlns:w10="urn:schemas-microsoft-com:office:word" xmlns:w="http://schemas.openxmlformats.org/wordprocessingml/2006/main" xmlns:w14="http://schemas.microsoft.com/office/word/2010/wordml" xmlns:w15="http://schemas.microsoft.com/office/word/2012/wordml" xmlns:w16cex="http://schemas.microsoft.com/office/word/2018/wordml/cex" xmlns:w16cid="http://schemas.microsoft.com/office/word/2016/wordml/cid" xmlns:w16="http://schemas.microsoft.com/office/word/2018/wordml" xmlns:w16sdtdh="http://schemas.microsoft.com/office/word/2020/wordml/sdtdatahash" xmlns:w16se="http://schemas.microsoft.com/office/word/2015/wordml/symex" xmlns:wpg="http://schemas.microsoft.com/office/word/2010/wordprocessingGroup" xmlns:wpi="http://schemas.microsoft.com/office/word/2010/wordprocessingInk" xmlns:wne="http://schemas.microsoft.com/office/word/2006/wordml" xmlns:wps="http://schemas.microsoft.com/office/word/2010/wordprocessingShape" mc:Ignorable="w14 w15 w16se w16cid w16 w16cex w16sdtdh wp14">
   <w:body>
     <w:p>
+      <w:pPr>
+        <w:spacing w:after="0"/>
+      </w:pPr>
       <w:r>
         <w:t>Dear Editor,</w:t>
       </w:r>
     </w:p>
     <w:p>
+      <w:pPr>
+        <w:spacing w:after="0"/>
+      </w:pPr>
+    </w:p>
+    <w:p>
+      <w:pPr>
+        <w:spacing w:after="0"/>
+      </w:pPr>
       <w:r>
         <w:t xml:space="preserve">Please find our responses to the referees’ </w:t>
       </w:r>
@@ -15,16 +26,85 @@
         <w:t>comments</w:t>
       </w:r>
       <w:r>
-        <w:t xml:space="preserve"> below.  The referees’ comments are written in bold.  </w:t>
-      </w:r>
-    </w:p>
-    <w:p>
+        <w:t xml:space="preserve"> below.  The referees’ comments are written in bold. </w:t>
+      </w:r>
+      <w:r>
+        <w:t xml:space="preserve">  Changes to the manuscript are colored blue.</w:t>
+      </w:r>
+    </w:p>
+    <w:p>
+      <w:pPr>
+        <w:spacing w:after="0"/>
+      </w:pPr>
+    </w:p>
+    <w:p>
+      <w:pPr>
+        <w:spacing w:after="0"/>
+      </w:pPr>
+      <w:r>
+        <w:t>On behalf of all the authors,</w:t>
+      </w:r>
+    </w:p>
+    <w:p>
+      <w:pPr>
+        <w:spacing w:after="0"/>
+      </w:pPr>
+    </w:p>
+    <w:p>
+      <w:pPr>
+        <w:spacing w:after="0"/>
+      </w:pPr>
+      <w:r>
+        <w:t>Anthony</w:t>
+      </w:r>
+      <w:r>
+        <w:t xml:space="preserve"> Yoshimura</w:t>
+      </w:r>
+    </w:p>
+    <w:p>
+      <w:pPr>
+        <w:spacing w:after="0"/>
+      </w:pPr>
+      <w:r>
+        <w:t>Lawrence Livermore National Laboratory</w:t>
+      </w:r>
+    </w:p>
+    <w:p>
+      <w:pPr>
+        <w:spacing w:after="0"/>
+      </w:pPr>
+      <w:r>
+        <w:t>7000 East Ave</w:t>
+      </w:r>
+    </w:p>
+    <w:p>
+      <w:pPr>
+        <w:pBdr>
+          <w:bottom w:val="single" w:sz="6" w:space="1" w:color="auto"/>
+        </w:pBdr>
+        <w:spacing w:after="0"/>
+      </w:pPr>
+    </w:p>
+    <w:p>
+      <w:pPr>
+        <w:spacing w:after="0"/>
+      </w:pPr>
       <w:r>
         <w:t>Referee 1</w:t>
       </w:r>
     </w:p>
     <w:p>
       <w:pPr>
+        <w:spacing w:after="0"/>
+        <w:rPr>
+          <w:b/>
+          <w:bCs/>
+        </w:rPr>
+      </w:pPr>
+    </w:p>
+    <w:p>
+      <w:pPr>
+        <w:spacing w:after="0"/>
         <w:rPr>
           <w:b/>
           <w:bCs/>
@@ -40,6 +120,40 @@
     </w:p>
     <w:p>
       <w:pPr>
+        <w:spacing w:after="0"/>
+      </w:pPr>
+    </w:p>
+    <w:p>
+      <w:pPr>
+        <w:spacing w:after="0"/>
+      </w:pPr>
+      <w:r>
+        <w:t>Thank you for this</w:t>
+      </w:r>
+      <w:r>
+        <w:t xml:space="preserve"> suggestion.  We now mention the </w:t>
+      </w:r>
+      <w:r>
+        <w:t xml:space="preserve">prospective </w:t>
+      </w:r>
+      <w:r>
+        <w:t>application to layered and confined 2D systems</w:t>
+      </w:r>
+      <w:r>
+        <w:t xml:space="preserve"> in the conclusion, citing the Applied Surface Science article.</w:t>
+      </w:r>
+      <w:r>
+        <w:t xml:space="preserve"> </w:t>
+      </w:r>
+    </w:p>
+    <w:p>
+      <w:pPr>
+        <w:spacing w:after="0"/>
+      </w:pPr>
+    </w:p>
+    <w:p>
+      <w:pPr>
+        <w:spacing w:after="0"/>
         <w:rPr>
           <w:b/>
           <w:bCs/>
@@ -55,6 +169,12 @@
     </w:p>
     <w:p>
       <w:pPr>
+        <w:spacing w:after="0"/>
+      </w:pPr>
+    </w:p>
+    <w:p>
+      <w:pPr>
+        <w:spacing w:after="0"/>
         <w:rPr>
           <w:sz w:val="20"/>
           <w:szCs w:val="20"/>
@@ -100,6 +220,18 @@
         <w:t>.</w:t>
       </w:r>
       <w:r>
+        <w:t xml:space="preserve"> </w:t>
+      </w:r>
+      <w:r>
+        <w:t>[</w:t>
+      </w:r>
+      <w:r>
+        <w:t>10.1016/j.micron.2015.02.002</w:t>
+      </w:r>
+      <w:r>
+        <w:t>]</w:t>
+      </w:r>
+      <w:r>
         <w:t xml:space="preserve"> irradiated </w:t>
       </w:r>
       <w:r>
@@ -133,7 +265,19 @@
         <w:t>.</w:t>
       </w:r>
       <w:r>
-        <w:t xml:space="preserve"> did not mention any specific temperature</w:t>
+        <w:t xml:space="preserve"> </w:t>
+      </w:r>
+      <w:r>
+        <w:t>[</w:t>
+      </w:r>
+      <w:r>
+        <w:t>10.1021/acs.nanolett.0c00670</w:t>
+      </w:r>
+      <w:r>
+        <w:t xml:space="preserve">] </w:t>
+      </w:r>
+      <w:r>
+        <w:t>did not mention any specific temperature</w:t>
       </w:r>
       <w:r>
         <w:t>s</w:t>
@@ -157,7 +301,13 @@
         <w:t xml:space="preserve">, so we do not believe </w:t>
       </w:r>
       <w:r>
-        <w:t>such stabilities issues are a major concern in our study</w:t>
+        <w:t>such stabilit</w:t>
+      </w:r>
+      <w:r>
+        <w:t>y</w:t>
+      </w:r>
+      <w:r>
+        <w:t xml:space="preserve"> issues are a major concern in our study</w:t>
       </w:r>
       <w:r>
         <w:t>.</w:t>
@@ -165,54 +315,46 @@
     </w:p>
     <w:p>
       <w:pPr>
-        <w:rPr>
-          <w:b/>
-          <w:bCs/>
-        </w:rPr>
-      </w:pPr>
-      <w:r>
-        <w:rPr>
-          <w:b/>
-          <w:bCs/>
-        </w:rPr>
-        <w:t xml:space="preserve">Section S6: Fitting and converging S. How specific is the convergence routine considered each </w:t>
-      </w:r>
-      <w:proofErr w:type="gramStart"/>
-      <w:r>
-        <w:rPr>
-          <w:b/>
-          <w:bCs/>
-        </w:rPr>
-        <w:t>particular 2D</w:t>
-      </w:r>
-      <w:proofErr w:type="gramEnd"/>
-      <w:r>
-        <w:rPr>
-          <w:b/>
-          <w:bCs/>
-        </w:rPr>
-        <w:t xml:space="preserve"> material? The conclusion that Sec. S6 leaves the reader with is that it is very specific and needs lots of tests and simulations. Or am I missing something? In any case it would be worth to </w:t>
-      </w:r>
-      <w:proofErr w:type="gramStart"/>
-      <w:r>
-        <w:rPr>
-          <w:b/>
-          <w:bCs/>
-        </w:rPr>
-        <w:t>revised</w:t>
-      </w:r>
-      <w:proofErr w:type="gramEnd"/>
-      <w:r>
-        <w:rPr>
-          <w:b/>
-          <w:bCs/>
-        </w:rPr>
-        <w:t xml:space="preserve"> the final sentences of this section.</w:t>
-      </w:r>
-    </w:p>
-    <w:p>
-      <w:r>
-        <w:t>Thank you for pointing this out.  While it may not be clear in Section S6, t</w:t>
+        <w:spacing w:after="0"/>
+        <w:rPr>
+          <w:b/>
+          <w:bCs/>
+        </w:rPr>
+      </w:pPr>
+    </w:p>
+    <w:p>
+      <w:pPr>
+        <w:spacing w:after="0"/>
+        <w:rPr>
+          <w:b/>
+          <w:bCs/>
+        </w:rPr>
+      </w:pPr>
+      <w:r>
+        <w:rPr>
+          <w:b/>
+          <w:bCs/>
+        </w:rPr>
+        <w:t>Section S6: Fitting and converging S. How specific is the convergence routine considered each particular 2D material? The conclusion that Sec. S6 leaves the reader with is that it is very specific and needs lots of tests and simulations. Or am I missing something? In any case it would be worth to revised the final sentences of this section.</w:t>
+      </w:r>
+    </w:p>
+    <w:p>
+      <w:pPr>
+        <w:spacing w:after="0"/>
+      </w:pPr>
+    </w:p>
+    <w:p>
+      <w:pPr>
+        <w:spacing w:after="0"/>
+      </w:pPr>
+      <w:r>
+        <w:t xml:space="preserve">Thank you for pointing this out.  While it may not </w:t>
+      </w:r>
+      <w:r>
+        <w:t>have been</w:t>
+      </w:r>
+      <w:r>
+        <w:t xml:space="preserve"> clear in Section S6, t</w:t>
       </w:r>
       <w:r>
         <w:t>he</w:t>
@@ -233,10 +375,16 @@
         <w:t xml:space="preserve">.  </w:t>
       </w:r>
       <w:r>
-        <w:t>The goal of the con</w:t>
-      </w:r>
-      <w:r>
-        <w:t xml:space="preserve">vergence method is to determine the limit of S for an infinitely dense k-point mesh.  This requires calculating S </w:t>
+        <w:t xml:space="preserve">The goal of the </w:t>
+      </w:r>
+      <w:r>
+        <w:t xml:space="preserve">k-point </w:t>
+      </w:r>
+      <w:r>
+        <w:t>fitting</w:t>
+      </w:r>
+      <w:r>
+        <w:t xml:space="preserve"> method is to determine the limit of S for an infinitely dense k-point mesh.  This requires calculating S </w:t>
       </w:r>
       <w:r>
         <w:t xml:space="preserve">for </w:t>
@@ -248,21 +396,19 @@
         <w:t>, i.e.</w:t>
       </w:r>
       <w:r>
-        <w:t>, S(</w:t>
-      </w:r>
-      <w:proofErr w:type="spellStart"/>
-      <w:r>
-        <w:t>Nk</w:t>
-      </w:r>
-      <w:proofErr w:type="spellEnd"/>
-      <w:r>
-        <w:t xml:space="preserve">) </w:t>
+        <w:t xml:space="preserve">, S(Nk) </w:t>
       </w:r>
       <w:r>
         <w:t>plotted in</w:t>
       </w:r>
       <w:r>
-        <w:t xml:space="preserve"> figure S4a should appear to approach an asymptote</w:t>
+        <w:t xml:space="preserve"> figure S4</w:t>
+      </w:r>
+      <w:r>
+        <w:t>a</w:t>
+      </w:r>
+      <w:r>
+        <w:t xml:space="preserve"> should appear to approach an asymptote</w:t>
       </w:r>
       <w:r>
         <w:t xml:space="preserve"> for the </w:t>
@@ -304,7 +450,11 @@
         <w:t>2</w:t>
       </w:r>
       <w:r>
-        <w:t xml:space="preserve"> respectively.  </w:t>
+        <w:t xml:space="preserve"> </w:t>
+      </w:r>
+      <w:r>
+        <w:lastRenderedPageBreak/>
+        <w:t xml:space="preserve">respectively.  </w:t>
       </w:r>
       <w:r>
         <w:t>T</w:t>
@@ -313,7 +463,10 @@
         <w:t xml:space="preserve">hese dense k-point meshes </w:t>
       </w:r>
       <w:r>
-        <w:t>yield very similar</w:t>
+        <w:t>have</w:t>
+      </w:r>
+      <w:r>
+        <w:t xml:space="preserve"> very similar</w:t>
       </w:r>
       <w:r>
         <w:t xml:space="preserve"> linear</w:t>
@@ -322,175 +475,522 @@
         <w:t xml:space="preserve"> k-point densities: 0.056 and 0.055 per angstrom</w:t>
       </w:r>
       <w:r>
-        <w:t xml:space="preserve"> for hBN and MoS2 respectively</w:t>
-      </w:r>
-      <w:r>
-        <w:t xml:space="preserve">. </w:t>
-      </w:r>
-      <w:r>
-        <w:t xml:space="preserve">The hBN mesh contains more k-points because hBN has a larger Brillouin zone.  </w:t>
-      </w:r>
-    </w:p>
-    <w:p>
-      <w:pPr>
+        <w:t xml:space="preserve"> for hBN and MoS</w:t>
+      </w:r>
+      <w:r>
+        <w:rPr>
+          <w:vertAlign w:val="subscript"/>
+        </w:rPr>
+        <w:t>2</w:t>
+      </w:r>
+      <w:r>
+        <w:t xml:space="preserve"> respectively</w:t>
+      </w:r>
+      <w:r>
+        <w:t xml:space="preserve">. The hBN mesh contains more k-points because hBN has a larger Brillouin zone.  </w:t>
+      </w:r>
+    </w:p>
+    <w:p>
+      <w:pPr>
+        <w:spacing w:after="0"/>
+      </w:pPr>
+    </w:p>
+    <w:p>
+      <w:pPr>
+        <w:spacing w:after="0"/>
+      </w:pPr>
+      <w:r>
+        <w:t>Admittedly, this method relies on “eyeballing”</w:t>
+      </w:r>
+      <w:r>
+        <w:t xml:space="preserve"> the S(N</w:t>
+      </w:r>
+      <w:r>
+        <w:rPr>
+          <w:vertAlign w:val="subscript"/>
+        </w:rPr>
+        <w:t>k</w:t>
+      </w:r>
+      <w:r>
+        <w:t>) curve</w:t>
+      </w:r>
+      <w:r>
+        <w:t xml:space="preserve">, </w:t>
+      </w:r>
+      <w:r>
+        <w:t>relying on</w:t>
+      </w:r>
+      <w:r>
+        <w:t xml:space="preserve"> the user’s discretion </w:t>
+      </w:r>
+      <w:r>
+        <w:t xml:space="preserve">as to </w:t>
+      </w:r>
+      <w:r>
+        <w:t>whether</w:t>
+      </w:r>
+      <w:r>
+        <w:t xml:space="preserve"> the curve is approaching an asymptote</w:t>
+      </w:r>
+      <w:r>
+        <w:t xml:space="preserve">.  </w:t>
+      </w:r>
+      <w:r>
+        <w:t xml:space="preserve">We are currently working to establishing a </w:t>
+      </w:r>
+      <w:r>
+        <w:t xml:space="preserve">more </w:t>
+      </w:r>
+      <w:r>
+        <w:t>formal convergence criteria</w:t>
+      </w:r>
+      <w:r>
+        <w:t xml:space="preserve"> for future work</w:t>
+      </w:r>
+      <w:r>
+        <w:t>.</w:t>
+      </w:r>
+    </w:p>
+    <w:p>
+      <w:pPr>
+        <w:spacing w:after="0"/>
+      </w:pPr>
+    </w:p>
+    <w:p>
+      <w:pPr>
+        <w:spacing w:after="0"/>
+      </w:pPr>
+      <w:r>
+        <w:t xml:space="preserve">Convergence of S with respect to other parameters is also material independent, and a bit more straightforward.  </w:t>
+      </w:r>
+      <w:r>
+        <w:t xml:space="preserve">For a given parameter, we chose a value such that any increase in </w:t>
+      </w:r>
+      <w:r>
+        <w:t>the parameter’s precision changes S by less than 5%.</w:t>
+      </w:r>
+    </w:p>
+    <w:p>
+      <w:pPr>
+        <w:spacing w:after="0"/>
+      </w:pPr>
+    </w:p>
+    <w:p>
+      <w:pPr>
+        <w:spacing w:after="0"/>
+      </w:pPr>
+      <w:r>
+        <w:t xml:space="preserve">We have added a paragraph at the beginning of section </w:t>
+      </w:r>
+      <w:r>
+        <w:t>S6 that</w:t>
+      </w:r>
+      <w:r>
+        <w:t xml:space="preserve"> hopefully contextualizes the </w:t>
+      </w:r>
+      <w:r>
+        <w:t>section to better orient the reader.  We have also added two sentences to the end of t</w:t>
+      </w:r>
+      <w:r>
+        <w:t>he caption of figure S4 to clarify that the convergence methods for hBN and MoS</w:t>
+      </w:r>
+      <w:r>
+        <w:rPr>
+          <w:vertAlign w:val="subscript"/>
+        </w:rPr>
+        <w:t>2</w:t>
+      </w:r>
+      <w:r>
+        <w:t xml:space="preserve"> are identical.</w:t>
+      </w:r>
+    </w:p>
+    <w:p>
+      <w:pPr>
+        <w:spacing w:after="0"/>
+        <w:rPr>
+          <w:b/>
+          <w:bCs/>
+        </w:rPr>
+      </w:pPr>
+    </w:p>
+    <w:p>
+      <w:pPr>
+        <w:spacing w:after="0"/>
+        <w:rPr>
+          <w:b/>
+          <w:bCs/>
+        </w:rPr>
+      </w:pPr>
+      <w:r>
+        <w:rPr>
+          <w:b/>
+          <w:bCs/>
+        </w:rPr>
+        <w:t>Spell-check and stylistic revision of the paper are still necessary. Some long sentences, misspellings, etc., still are noticeable throughout the text.</w:t>
+      </w:r>
+    </w:p>
+    <w:p>
+      <w:pPr>
+        <w:spacing w:after="0"/>
+      </w:pPr>
+    </w:p>
+    <w:p>
+      <w:pPr>
+        <w:spacing w:after="0"/>
+      </w:pPr>
+      <w:r>
+        <w:t>We have proofread the manuscript</w:t>
+      </w:r>
+      <w:r>
+        <w:t xml:space="preserve"> again</w:t>
+      </w:r>
+      <w:r>
+        <w:t xml:space="preserve"> and have</w:t>
+      </w:r>
+      <w:r>
+        <w:t xml:space="preserve"> done our best to</w:t>
+      </w:r>
+      <w:r>
+        <w:t xml:space="preserve"> fix any </w:t>
+      </w:r>
+      <w:r>
+        <w:t xml:space="preserve">remaining </w:t>
+      </w:r>
+      <w:r>
+        <w:t xml:space="preserve">errors.  Please let us know if there are </w:t>
+      </w:r>
+      <w:r>
+        <w:t xml:space="preserve">still </w:t>
+      </w:r>
+      <w:r>
+        <w:t xml:space="preserve">any specific </w:t>
+      </w:r>
+      <w:r>
+        <w:t>errors</w:t>
+      </w:r>
+      <w:r>
+        <w:t xml:space="preserve"> you’d</w:t>
+      </w:r>
+      <w:r>
+        <w:t xml:space="preserve"> like us to change</w:t>
+      </w:r>
+      <w:r>
+        <w:t>.</w:t>
+      </w:r>
+    </w:p>
+    <w:p>
+      <w:pPr>
+        <w:pBdr>
+          <w:bottom w:val="single" w:sz="6" w:space="1" w:color="auto"/>
+        </w:pBdr>
+        <w:spacing w:after="0"/>
+      </w:pPr>
+    </w:p>
+    <w:p>
+      <w:pPr>
+        <w:spacing w:after="0"/>
+      </w:pPr>
+      <w:r>
+        <w:t>Referee: 2</w:t>
+      </w:r>
+    </w:p>
+    <w:p>
+      <w:pPr>
+        <w:spacing w:after="0"/>
+        <w:rPr>
+          <w:b/>
+          <w:bCs/>
+        </w:rPr>
+      </w:pPr>
+    </w:p>
+    <w:p>
+      <w:pPr>
+        <w:spacing w:after="0"/>
+        <w:rPr>
+          <w:b/>
+          <w:bCs/>
+        </w:rPr>
+      </w:pPr>
+      <w:r>
+        <w:rPr>
+          <w:b/>
+          <w:bCs/>
+        </w:rPr>
+        <w:t>Have you calculated the displacement thresholds of B and N in a pristine hBN, instead of on the edge of hBN? How does it compare to the experiment?</w:t>
+      </w:r>
+    </w:p>
+    <w:p>
+      <w:pPr>
+        <w:spacing w:after="0"/>
+        <w:rPr>
+          <w:b/>
+          <w:bCs/>
+        </w:rPr>
+      </w:pPr>
+    </w:p>
+    <w:p>
+      <w:pPr>
+        <w:spacing w:after="0"/>
+      </w:pPr>
+      <w:r>
+        <w:t xml:space="preserve">We have </w:t>
+      </w:r>
+      <w:r>
+        <w:t>not calculated</w:t>
+      </w:r>
+      <w:r>
+        <w:t xml:space="preserve"> displacement thresholds for B and N sputtering from pristine hBN. </w:t>
+      </w:r>
+      <w:r>
+        <w:t xml:space="preserve"> </w:t>
+      </w:r>
+      <w:r>
+        <w:t xml:space="preserve">However, </w:t>
+      </w:r>
+      <w:r>
+        <w:t xml:space="preserve">Kotakoski et al. calculate thresholds of 19.36 eV and 23.06 eV for B and N respectively. </w:t>
+      </w:r>
+      <w:r>
+        <w:t xml:space="preserve"> </w:t>
+      </w:r>
+      <w:r>
+        <w:t>As expected, these thresholds are several eV larger than th</w:t>
+      </w:r>
+      <w:r>
+        <w:t>ose</w:t>
+      </w:r>
+      <w:r>
+        <w:t xml:space="preserve"> from the hBN edge.  </w:t>
+      </w:r>
+      <w:r>
+        <w:t>Assuming the excitation lifetime of 240 fs that we used to plot figure 5, t</w:t>
+      </w:r>
+      <w:r>
+        <w:t>hese larger thresholds</w:t>
+      </w:r>
+      <w:r>
+        <w:t xml:space="preserve"> reduce the sputtering cross sections considerably</w:t>
+      </w:r>
+      <w:r>
+        <w:t xml:space="preserve"> for all beam energies.</w:t>
+      </w:r>
+      <w:r>
+        <w:t xml:space="preserve">  This is shown in the plot below, where the dashed “pristine” </w:t>
+      </w:r>
+      <w:r>
+        <w:t>curves sit</w:t>
+      </w:r>
+      <w:r>
+        <w:t xml:space="preserve"> well below the solid</w:t>
+      </w:r>
+      <w:r>
+        <w:t xml:space="preserve"> “edge” curves.</w:t>
+      </w:r>
+    </w:p>
+    <w:p>
+      <w:pPr>
+        <w:spacing w:after="0"/>
+      </w:pPr>
+    </w:p>
+    <w:p>
+      <w:pPr>
+        <w:spacing w:after="0"/>
+        <w:jc w:val="center"/>
+        <w:rPr>
+          <w:b/>
+          <w:bCs/>
+          <w:noProof/>
+        </w:rPr>
+      </w:pPr>
+      <w:r>
+        <w:rPr>
+          <w:b/>
+          <w:bCs/>
+          <w:noProof/>
+        </w:rPr>
+        <w:lastRenderedPageBreak/>
+        <w:drawing>
+          <wp:inline distT="0" distB="0" distL="0" distR="0" wp14:anchorId="3BF4FCB6" wp14:editId="66FFE39E">
+            <wp:extent cx="2926080" cy="2438400"/>
+            <wp:effectExtent l="0" t="0" r="7620" b="0"/>
+            <wp:docPr id="2" name="Picture 2" descr="Diagram&#10;&#10;Description automatically generated"/>
+            <wp:cNvGraphicFramePr>
+              <a:graphicFrameLocks xmlns:a="http://schemas.openxmlformats.org/drawingml/2006/main" noChangeAspect="1"/>
+            </wp:cNvGraphicFramePr>
+            <a:graphic xmlns:a="http://schemas.openxmlformats.org/drawingml/2006/main">
+              <a:graphicData uri="http://schemas.openxmlformats.org/drawingml/2006/picture">
+                <pic:pic xmlns:pic="http://schemas.openxmlformats.org/drawingml/2006/picture">
+                  <pic:nvPicPr>
+                    <pic:cNvPr id="2" name="Picture 2" descr="Diagram&#10;&#10;Description automatically generated"/>
+                    <pic:cNvPicPr/>
+                  </pic:nvPicPr>
+                  <pic:blipFill>
+                    <a:blip r:embed="rId4" cstate="print">
+                      <a:extLst>
+                        <a:ext uri="{28A0092B-C50C-407E-A947-70E740481C1C}">
+                          <a14:useLocalDpi xmlns:a14="http://schemas.microsoft.com/office/drawing/2010/main" val="0"/>
+                        </a:ext>
+                      </a:extLst>
+                    </a:blip>
+                    <a:stretch>
+                      <a:fillRect/>
+                    </a:stretch>
+                  </pic:blipFill>
+                  <pic:spPr>
+                    <a:xfrm>
+                      <a:off x="0" y="0"/>
+                      <a:ext cx="2926080" cy="2438400"/>
+                    </a:xfrm>
+                    <a:prstGeom prst="rect">
+                      <a:avLst/>
+                    </a:prstGeom>
+                  </pic:spPr>
+                </pic:pic>
+              </a:graphicData>
+            </a:graphic>
+          </wp:inline>
+        </w:drawing>
+      </w:r>
+    </w:p>
+    <w:p>
+      <w:pPr>
+        <w:spacing w:after="0"/>
+        <w:jc w:val="center"/>
+        <w:rPr>
+          <w:b/>
+          <w:bCs/>
+          <w:noProof/>
+        </w:rPr>
+      </w:pPr>
+    </w:p>
+    <w:p>
+      <w:pPr>
+        <w:spacing w:after="0"/>
         <w:rPr>
           <w:sz w:val="20"/>
           <w:szCs w:val="20"/>
         </w:rPr>
       </w:pPr>
       <w:r>
-        <w:t>Admittedly, this convergence method relies on “eyeballing”</w:t>
-      </w:r>
-      <w:r>
-        <w:t xml:space="preserve"> the S(</w:t>
-      </w:r>
-      <w:proofErr w:type="spellStart"/>
-      <w:r>
-        <w:t>Nk</w:t>
-      </w:r>
-      <w:proofErr w:type="spellEnd"/>
-      <w:r>
-        <w:t>) curve</w:t>
-      </w:r>
-      <w:r>
-        <w:t xml:space="preserve">, </w:t>
-      </w:r>
-      <w:r>
-        <w:t>relying on</w:t>
-      </w:r>
-      <w:r>
-        <w:t xml:space="preserve"> the user’s discretion </w:t>
-      </w:r>
-      <w:r>
-        <w:t xml:space="preserve">as to </w:t>
-      </w:r>
-      <w:r>
-        <w:t>whether</w:t>
-      </w:r>
-      <w:r>
-        <w:t xml:space="preserve"> the curve is approaching an asymptote</w:t>
-      </w:r>
-      <w:r>
-        <w:t xml:space="preserve">.  </w:t>
-      </w:r>
-      <w:r>
-        <w:t xml:space="preserve">We are currently working to establishing a </w:t>
-      </w:r>
-      <w:r>
-        <w:t xml:space="preserve">more </w:t>
-      </w:r>
-      <w:r>
-        <w:t>formal convergence criteria</w:t>
-      </w:r>
-      <w:r>
-        <w:t xml:space="preserve"> for future work</w:t>
-      </w:r>
-      <w:r>
-        <w:t xml:space="preserve">. </w:t>
-      </w:r>
-      <w:r>
-        <w:t xml:space="preserve"> </w:t>
-      </w:r>
-    </w:p>
-    <w:p>
-      <w:pPr>
-        <w:rPr>
-          <w:b/>
-          <w:bCs/>
-        </w:rPr>
-      </w:pPr>
-      <w:r>
-        <w:rPr>
-          <w:b/>
-          <w:bCs/>
-        </w:rPr>
-        <w:t>Spell-check and stylistic revision of the paper are still necessary. Some long sentences, misspellings, etc., still are noticeable throughout the text.</w:t>
-      </w:r>
-    </w:p>
-    <w:p>
-      <w:r>
-        <w:t>We have proofread the manuscript</w:t>
-      </w:r>
-      <w:r>
-        <w:t xml:space="preserve"> again</w:t>
-      </w:r>
-      <w:r>
-        <w:t xml:space="preserve"> and have made</w:t>
-      </w:r>
-    </w:p>
-    <w:p/>
-    <w:p/>
-    <w:p>
-      <w:r>
-        <w:t>Referee: 2</w:t>
-      </w:r>
-    </w:p>
-    <w:p>
-      <w:pPr>
-        <w:rPr>
-          <w:b/>
-          <w:bCs/>
-        </w:rPr>
-      </w:pPr>
-      <w:r>
-        <w:rPr>
-          <w:b/>
-          <w:bCs/>
-        </w:rPr>
-        <w:t>Have you calculated the displacement thresholds of B and N in a pristine hBN, instead of on the edge of hBN? How does it compare to the experiment?</w:t>
-      </w:r>
-    </w:p>
-    <w:p>
-      <w:r>
-        <w:t xml:space="preserve">We have </w:t>
-      </w:r>
-      <w:r>
-        <w:t>not calculated</w:t>
-      </w:r>
-      <w:r>
-        <w:t xml:space="preserve"> displacement thresholds for B and N sputtering from pristine hBN. </w:t>
-      </w:r>
-      <w:r>
-        <w:t xml:space="preserve"> </w:t>
-      </w:r>
-      <w:r>
-        <w:t xml:space="preserve">However, </w:t>
-      </w:r>
-      <w:r>
-        <w:t xml:space="preserve">Kotakoski et al. calculate thresholds of 19.36 eV and 23.06 eV for B and N respectively. </w:t>
-      </w:r>
-      <w:r>
-        <w:t xml:space="preserve"> </w:t>
-      </w:r>
-      <w:r>
-        <w:t>As expected, these thresholds are several eV larger than th</w:t>
-      </w:r>
-      <w:r>
-        <w:t>ose</w:t>
-      </w:r>
-      <w:r>
-        <w:t xml:space="preserve"> from the hBN edge.  </w:t>
-      </w:r>
-      <w:r>
-        <w:t>Assuming the excitation lifetime of 240 fs that we used to plot figure 5, t</w:t>
-      </w:r>
-      <w:r>
-        <w:t>hese larger thresholds</w:t>
-      </w:r>
-      <w:r>
-        <w:t xml:space="preserve"> reduce the sputtering cross sections considerably</w:t>
-      </w:r>
-      <w:r>
-        <w:t xml:space="preserve"> for all beam energies.</w:t>
-      </w:r>
-    </w:p>
-    <w:p>
-      <w:r>
-        <w:t>Experimental calibration of these pristine displacement thresholds would require a careful TEM study in which only single B and N vacancies (not multiatom pores) are counted for various TEM doses.  To our knowledge, such a study does not exist.</w:t>
-      </w:r>
-    </w:p>
-    <w:p>
-      <w:pPr>
+        <w:t xml:space="preserve">There also does not exist an excitation lifetime that aligns the simulated curve to the experimental </w:t>
+      </w:r>
+      <w:r>
+        <w:t xml:space="preserve">edge sputtering </w:t>
+      </w:r>
+      <w:r>
+        <w:t>data</w:t>
+      </w:r>
+      <w:r>
+        <w:t xml:space="preserve"> of Cretu et al.</w:t>
+      </w:r>
+      <w:r>
+        <w:t xml:space="preserve"> [</w:t>
+      </w:r>
+      <w:r>
+        <w:t>10.1016/j.micron.2015.02.002</w:t>
+      </w:r>
+      <w:r>
+        <w:t>].</w:t>
+      </w:r>
+      <w:r>
+        <w:t xml:space="preserve">  Below</w:t>
+      </w:r>
+      <w:r>
+        <w:t xml:space="preserve"> is our best fit to the data with a lifetime of 20 ps.</w:t>
+      </w:r>
+    </w:p>
+    <w:p>
+      <w:pPr>
+        <w:spacing w:after="0"/>
+        <w:jc w:val="center"/>
+      </w:pPr>
+      <w:r>
+        <w:rPr>
+          <w:b/>
+          <w:bCs/>
+          <w:noProof/>
+        </w:rPr>
+        <w:drawing>
+          <wp:inline distT="0" distB="0" distL="0" distR="0" wp14:anchorId="3FBF2C39" wp14:editId="7B1D55A0">
+            <wp:extent cx="2926080" cy="2438400"/>
+            <wp:effectExtent l="0" t="0" r="7620" b="0"/>
+            <wp:docPr id="1" name="Picture 1" descr="Diagram&#10;&#10;Description automatically generated"/>
+            <wp:cNvGraphicFramePr>
+              <a:graphicFrameLocks xmlns:a="http://schemas.openxmlformats.org/drawingml/2006/main" noChangeAspect="1"/>
+            </wp:cNvGraphicFramePr>
+            <a:graphic xmlns:a="http://schemas.openxmlformats.org/drawingml/2006/main">
+              <a:graphicData uri="http://schemas.openxmlformats.org/drawingml/2006/picture">
+                <pic:pic xmlns:pic="http://schemas.openxmlformats.org/drawingml/2006/picture">
+                  <pic:nvPicPr>
+                    <pic:cNvPr id="1" name="Picture 1" descr="Diagram&#10;&#10;Description automatically generated"/>
+                    <pic:cNvPicPr/>
+                  </pic:nvPicPr>
+                  <pic:blipFill>
+                    <a:blip r:embed="rId5" cstate="print">
+                      <a:extLst>
+                        <a:ext uri="{28A0092B-C50C-407E-A947-70E740481C1C}">
+                          <a14:useLocalDpi xmlns:a14="http://schemas.microsoft.com/office/drawing/2010/main" val="0"/>
+                        </a:ext>
+                      </a:extLst>
+                    </a:blip>
+                    <a:stretch>
+                      <a:fillRect/>
+                    </a:stretch>
+                  </pic:blipFill>
+                  <pic:spPr>
+                    <a:xfrm>
+                      <a:off x="0" y="0"/>
+                      <a:ext cx="2926080" cy="2438400"/>
+                    </a:xfrm>
+                    <a:prstGeom prst="rect">
+                      <a:avLst/>
+                    </a:prstGeom>
+                  </pic:spPr>
+                </pic:pic>
+              </a:graphicData>
+            </a:graphic>
+          </wp:inline>
+        </w:drawing>
+      </w:r>
+    </w:p>
+    <w:p>
+      <w:pPr>
+        <w:spacing w:after="0"/>
+        <w:jc w:val="center"/>
+      </w:pPr>
+    </w:p>
+    <w:p>
+      <w:pPr>
+        <w:spacing w:after="0"/>
+      </w:pPr>
+      <w:r>
+        <w:t xml:space="preserve">Experimental </w:t>
+      </w:r>
+      <w:r>
+        <w:t>evaluation of the</w:t>
+      </w:r>
+      <w:r>
+        <w:t xml:space="preserve"> pristine displacement thresholds</w:t>
+      </w:r>
+      <w:r>
+        <w:t xml:space="preserve"> and corresponding cross sections</w:t>
+      </w:r>
+      <w:r>
+        <w:t xml:space="preserve"> would require a careful TEM study in which only single B and N vacancies (not multiatom pores) are counted for various TEM doses.  To our knowledge, such a study does not exist.</w:t>
+      </w:r>
+    </w:p>
+    <w:p>
+      <w:pPr>
+        <w:spacing w:after="0"/>
+        <w:rPr>
+          <w:b/>
+          <w:bCs/>
+        </w:rPr>
+      </w:pPr>
+    </w:p>
+    <w:p>
+      <w:pPr>
+        <w:spacing w:after="0"/>
         <w:rPr>
           <w:b/>
           <w:bCs/>
@@ -505,6 +1005,14 @@
       </w:r>
     </w:p>
     <w:p>
+      <w:pPr>
+        <w:spacing w:after="0"/>
+      </w:pPr>
+    </w:p>
+    <w:p>
+      <w:pPr>
+        <w:spacing w:after="0"/>
+      </w:pPr>
       <w:r>
         <w:t xml:space="preserve">We intend to provide a public </w:t>
       </w:r>

</xml_diff>

<commit_message>
submitted version after revisions
hl_{main,sup} shows changes in blue text
incorporate David and my revisions
</commit_message>
<xml_diff>
--- a/response/responseLetter.docx
+++ b/response/responseLetter.docx
@@ -26,10 +26,50 @@
         <w:t>comments</w:t>
       </w:r>
       <w:r>
-        <w:t xml:space="preserve"> below.  The referees’ comments are written in bold. </w:t>
-      </w:r>
-      <w:r>
-        <w:t xml:space="preserve">  Changes to the manuscript are colored blue.</w:t>
+        <w:t xml:space="preserve"> (bold text)</w:t>
+      </w:r>
+      <w:r>
+        <w:t xml:space="preserve"> below. </w:t>
+      </w:r>
+    </w:p>
+    <w:p>
+      <w:pPr>
+        <w:spacing w:after="0"/>
+      </w:pPr>
+    </w:p>
+    <w:p>
+      <w:pPr>
+        <w:spacing w:after="0"/>
+      </w:pPr>
+      <w:r>
+        <w:t>Changes to the manuscript</w:t>
+      </w:r>
+      <w:r>
+        <w:t xml:space="preserve"> and SI</w:t>
+      </w:r>
+      <w:r>
+        <w:t xml:space="preserve"> </w:t>
+      </w:r>
+      <w:r>
+        <w:t xml:space="preserve">are </w:t>
+      </w:r>
+      <w:r>
+        <w:t>highlighted in</w:t>
+      </w:r>
+      <w:r>
+        <w:t xml:space="preserve"> </w:t>
+      </w:r>
+      <w:r>
+        <w:t>blue</w:t>
+      </w:r>
+      <w:r>
+        <w:t xml:space="preserve"> text</w:t>
+      </w:r>
+      <w:r>
+        <w:t xml:space="preserve"> in hl_main.pdf and hl_sup.pdf</w:t>
+      </w:r>
+      <w:r>
+        <w:t>.</w:t>
       </w:r>
     </w:p>
     <w:p>
@@ -67,14 +107,6 @@
       </w:pPr>
       <w:r>
         <w:t>Lawrence Livermore National Laboratory</w:t>
-      </w:r>
-    </w:p>
-    <w:p>
-      <w:pPr>
-        <w:spacing w:after="0"/>
-      </w:pPr>
-      <w:r>
-        <w:t>7000 East Ave</w:t>
       </w:r>
     </w:p>
     <w:p>
@@ -140,7 +172,13 @@
         <w:t>application to layered and confined 2D systems</w:t>
       </w:r>
       <w:r>
-        <w:t xml:space="preserve"> in the conclusion, citing the Applied Surface Science article.</w:t>
+        <w:t xml:space="preserve"> in the conclusion, citing </w:t>
+      </w:r>
+      <w:r>
+        <w:t>both articles you mention</w:t>
+      </w:r>
+      <w:r>
+        <w:t>.</w:t>
       </w:r>
       <w:r>
         <w:t xml:space="preserve"> </w:t>
@@ -181,7 +219,13 @@
         </w:rPr>
       </w:pPr>
       <w:r>
-        <w:t>This is a great point to keep in mind.  However, t</w:t>
+        <w:t>This is a great point to keep in mind</w:t>
+      </w:r>
+      <w:r>
+        <w:t xml:space="preserve"> in general</w:t>
+      </w:r>
+      <w:r>
+        <w:t>.  However, t</w:t>
       </w:r>
       <w:r>
         <w:t>o the best of our knowledge, t</w:t>
@@ -417,7 +461,11 @@
         <w:t>densest</w:t>
       </w:r>
       <w:r>
-        <w:t xml:space="preserve"> k-point mesh considered</w:t>
+        <w:t xml:space="preserve"> k-point mesh </w:t>
+      </w:r>
+      <w:r>
+        <w:lastRenderedPageBreak/>
+        <w:t>considered</w:t>
       </w:r>
       <w:r>
         <w:t xml:space="preserve">.  </w:t>
@@ -450,11 +498,7 @@
         <w:t>2</w:t>
       </w:r>
       <w:r>
-        <w:t xml:space="preserve"> </w:t>
-      </w:r>
-      <w:r>
-        <w:lastRenderedPageBreak/>
-        <w:t xml:space="preserve">respectively.  </w:t>
+        <w:t xml:space="preserve"> respectively.  </w:t>
       </w:r>
       <w:r>
         <w:t>T</w:t>
@@ -472,7 +516,19 @@
         <w:t xml:space="preserve"> linear</w:t>
       </w:r>
       <w:r>
-        <w:t xml:space="preserve"> k-point densities: 0.056 and 0.055 per angstrom</w:t>
+        <w:t xml:space="preserve"> k-point </w:t>
+      </w:r>
+      <w:r>
+        <w:t>spacings of</w:t>
+      </w:r>
+      <w:r>
+        <w:t xml:space="preserve"> 0.056 and 0.055 </w:t>
+      </w:r>
+      <w:r>
+        <w:t xml:space="preserve">inverse </w:t>
+      </w:r>
+      <w:r>
+        <w:t>angstrom</w:t>
       </w:r>
       <w:r>
         <w:t xml:space="preserve"> for hBN and MoS</w:t>
@@ -487,7 +543,7 @@
         <w:t xml:space="preserve"> respectively</w:t>
       </w:r>
       <w:r>
-        <w:t xml:space="preserve">. The hBN mesh contains more k-points because hBN has a larger Brillouin zone.  </w:t>
+        <w:t>. The hBN mesh contains more k-points because hBN has a larger Brillouin zone.</w:t>
       </w:r>
     </w:p>
     <w:p>
@@ -669,7 +725,10 @@
         <w:t>errors</w:t>
       </w:r>
       <w:r>
-        <w:t xml:space="preserve"> you’d</w:t>
+        <w:t xml:space="preserve"> you</w:t>
+      </w:r>
+      <w:r>
+        <w:t xml:space="preserve"> would</w:t>
       </w:r>
       <w:r>
         <w:t xml:space="preserve"> like us to change</w:t>
@@ -748,7 +807,19 @@
         <w:t xml:space="preserve">However, </w:t>
       </w:r>
       <w:r>
-        <w:t xml:space="preserve">Kotakoski et al. calculate thresholds of 19.36 eV and 23.06 eV for B and N respectively. </w:t>
+        <w:t xml:space="preserve">Kotakoski et al. </w:t>
+      </w:r>
+      <w:r>
+        <w:t>[</w:t>
+      </w:r>
+      <w:r>
+        <w:t>10.1103/PhysRevB.82.113404</w:t>
+      </w:r>
+      <w:r>
+        <w:t xml:space="preserve">] </w:t>
+      </w:r>
+      <w:r>
+        <w:t xml:space="preserve">calculate thresholds of 19.36 eV and 23.06 eV for B and N respectively. </w:t>
       </w:r>
       <w:r>
         <w:t xml:space="preserve"> </w:t>
@@ -866,38 +937,49 @@
     <w:p>
       <w:pPr>
         <w:spacing w:after="0"/>
+      </w:pPr>
+      <w:r>
+        <w:t xml:space="preserve">There also does not exist an excitation lifetime that aligns the simulated </w:t>
+      </w:r>
+      <w:r>
+        <w:t xml:space="preserve">pristine </w:t>
+      </w:r>
+      <w:r>
+        <w:t xml:space="preserve">curve to the experimental </w:t>
+      </w:r>
+      <w:r>
+        <w:t xml:space="preserve">edge sputtering </w:t>
+      </w:r>
+      <w:r>
+        <w:t>data</w:t>
+      </w:r>
+      <w:r>
+        <w:t xml:space="preserve"> of Cretu et al.</w:t>
+      </w:r>
+      <w:r>
+        <w:t xml:space="preserve"> [</w:t>
+      </w:r>
+      <w:r>
+        <w:t>10.1016/j.micron.2015.02.002</w:t>
+      </w:r>
+      <w:r>
+        <w:t>].</w:t>
+      </w:r>
+      <w:r>
+        <w:t xml:space="preserve">  Below</w:t>
+      </w:r>
+      <w:r>
+        <w:t xml:space="preserve"> is our best fit to the data with a lifetime of 20 ps.</w:t>
+      </w:r>
+    </w:p>
+    <w:p>
+      <w:pPr>
+        <w:spacing w:after="0"/>
         <w:rPr>
           <w:sz w:val="20"/>
           <w:szCs w:val="20"/>
         </w:rPr>
       </w:pPr>
-      <w:r>
-        <w:t xml:space="preserve">There also does not exist an excitation lifetime that aligns the simulated curve to the experimental </w:t>
-      </w:r>
-      <w:r>
-        <w:t xml:space="preserve">edge sputtering </w:t>
-      </w:r>
-      <w:r>
-        <w:t>data</w:t>
-      </w:r>
-      <w:r>
-        <w:t xml:space="preserve"> of Cretu et al.</w:t>
-      </w:r>
-      <w:r>
-        <w:t xml:space="preserve"> [</w:t>
-      </w:r>
-      <w:r>
-        <w:t>10.1016/j.micron.2015.02.002</w:t>
-      </w:r>
-      <w:r>
-        <w:t>].</w:t>
-      </w:r>
-      <w:r>
-        <w:t xml:space="preserve">  Below</w:t>
-      </w:r>
-      <w:r>
-        <w:t xml:space="preserve"> is our best fit to the data with a lifetime of 20 ps.</w:t>
-      </w:r>
     </w:p>
     <w:p>
       <w:pPr>
@@ -964,7 +1046,10 @@
         <w:spacing w:after="0"/>
       </w:pPr>
       <w:r>
-        <w:t xml:space="preserve">Experimental </w:t>
+        <w:t>Finally, e</w:t>
+      </w:r>
+      <w:r>
+        <w:t xml:space="preserve">xperimental </w:t>
       </w:r>
       <w:r>
         <w:t>evaluation of the</w:t>
@@ -1012,6 +1097,10 @@
     <w:p>
       <w:pPr>
         <w:spacing w:after="0"/>
+        <w:rPr>
+          <w:sz w:val="20"/>
+          <w:szCs w:val="20"/>
+        </w:rPr>
       </w:pPr>
       <w:r>
         <w:t xml:space="preserve">We intend to provide a public </w:t>
@@ -1020,7 +1109,10 @@
         <w:t>GitHub</w:t>
       </w:r>
       <w:r>
-        <w:t xml:space="preserve"> repository soon after publication.</w:t>
+        <w:t xml:space="preserve"> repository soon after publication</w:t>
+      </w:r>
+      <w:r>
+        <w:t>.</w:t>
       </w:r>
     </w:p>
     <w:sectPr>

</xml_diff>